<commit_message>
I totally did something
</commit_message>
<xml_diff>
--- a/ВвПД/Проф. Практическая 5.docx
+++ b/ВвПД/Проф. Практическая 5.docx
@@ -2323,7 +2323,6 @@
         </w:numPr>
       </w:pPr>
       <w:r>
-        <w:lastRenderedPageBreak/>
         <w:t>«</w:t>
       </w:r>
       <w:r>
@@ -2357,6 +2356,7 @@
         </w:numPr>
       </w:pPr>
       <w:r>
+        <w:lastRenderedPageBreak/>
         <w:t>«</w:t>
       </w:r>
       <w:r>
@@ -2537,7 +2537,19 @@
         <w:rPr>
           <w:lang w:val="en-US"/>
         </w:rPr>
-        <w:t xml:space="preserve">README.md </w:t>
+        <w:t>README</w:t>
+      </w:r>
+      <w:r>
+        <w:t>.</w:t>
+      </w:r>
+      <w:r>
+        <w:rPr>
+          <w:lang w:val="en-US"/>
+        </w:rPr>
+        <w:t>md</w:t>
+      </w:r>
+      <w:r>
+        <w:t xml:space="preserve"> </w:t>
       </w:r>
       <w:r>
         <w:t>в репозитории</w:t>
@@ -2604,47 +2616,36 @@
         <w:pStyle w:val="a3"/>
         <w:rPr>
           <w:rFonts w:eastAsiaTheme="minorEastAsia"/>
-          <w:lang w:val="en-US" w:eastAsia="ja-JP"/>
-        </w:rPr>
-      </w:pPr>
-      <w:r>
-        <w:rPr>
-          <w:rFonts w:eastAsiaTheme="minorEastAsia"/>
-          <w:lang w:val="en-US" w:eastAsia="ja-JP"/>
-        </w:rPr>
-        <w:t>## @package meow</w:t>
-      </w:r>
-    </w:p>
-    <w:p>
-      <w:pPr>
-        <w:pStyle w:val="a3"/>
-        <w:rPr>
-          <w:rFonts w:eastAsiaTheme="minorEastAsia"/>
-          <w:lang w:val="en-US" w:eastAsia="ja-JP"/>
-        </w:rPr>
-      </w:pPr>
-      <w:r>
-        <w:rPr>
-          <w:rFonts w:eastAsiaTheme="minorEastAsia"/>
-          <w:lang w:val="en-US" w:eastAsia="ja-JP"/>
-        </w:rPr>
-        <w:t># @author Xassie</w:t>
-      </w:r>
-    </w:p>
-    <w:p>
-      <w:pPr>
-        <w:pStyle w:val="a3"/>
-        <w:rPr>
-          <w:rFonts w:eastAsiaTheme="minorEastAsia"/>
-          <w:lang w:val="en-US" w:eastAsia="ja-JP"/>
-        </w:rPr>
-      </w:pPr>
-      <w:r>
-        <w:rPr>
-          <w:rFonts w:eastAsiaTheme="minorEastAsia"/>
-          <w:lang w:val="en-US" w:eastAsia="ja-JP"/>
-        </w:rPr>
-        <w:t># @date 18 Dec 2019</w:t>
+          <w:lang w:eastAsia="ja-JP"/>
+        </w:rPr>
+      </w:pPr>
+      <w:r>
+        <w:rPr>
+          <w:rFonts w:eastAsiaTheme="minorEastAsia"/>
+          <w:lang w:eastAsia="ja-JP"/>
+        </w:rPr>
+        <w:t>## @</w:t>
+      </w:r>
+      <w:r>
+        <w:rPr>
+          <w:rFonts w:eastAsiaTheme="minorEastAsia"/>
+          <w:lang w:val="en-US" w:eastAsia="ja-JP"/>
+        </w:rPr>
+        <w:t>package</w:t>
+      </w:r>
+      <w:r>
+        <w:rPr>
+          <w:rFonts w:eastAsiaTheme="minorEastAsia"/>
+          <w:lang w:eastAsia="ja-JP"/>
+        </w:rPr>
+        <w:t xml:space="preserve"> </w:t>
+      </w:r>
+      <w:r>
+        <w:rPr>
+          <w:rFonts w:eastAsiaTheme="minorEastAsia"/>
+          <w:lang w:val="en-US" w:eastAsia="ja-JP"/>
+        </w:rPr>
+        <w:t>meow</w:t>
       </w:r>
     </w:p>
     <w:p>
@@ -2667,6 +2668,89 @@
           <w:rFonts w:eastAsiaTheme="minorEastAsia"/>
           <w:lang w:val="en-US" w:eastAsia="ja-JP"/>
         </w:rPr>
+        <w:t>author</w:t>
+      </w:r>
+      <w:r>
+        <w:rPr>
+          <w:rFonts w:eastAsiaTheme="minorEastAsia"/>
+          <w:lang w:eastAsia="ja-JP"/>
+        </w:rPr>
+        <w:t xml:space="preserve"> </w:t>
+      </w:r>
+      <w:proofErr w:type="spellStart"/>
+      <w:r>
+        <w:rPr>
+          <w:rFonts w:eastAsiaTheme="minorEastAsia"/>
+          <w:lang w:val="en-US" w:eastAsia="ja-JP"/>
+        </w:rPr>
+        <w:t>Xassie</w:t>
+      </w:r>
+      <w:proofErr w:type="spellEnd"/>
+    </w:p>
+    <w:p>
+      <w:pPr>
+        <w:pStyle w:val="a3"/>
+        <w:rPr>
+          <w:rFonts w:eastAsiaTheme="minorEastAsia"/>
+          <w:lang w:eastAsia="ja-JP"/>
+        </w:rPr>
+      </w:pPr>
+      <w:r>
+        <w:rPr>
+          <w:rFonts w:eastAsiaTheme="minorEastAsia"/>
+          <w:lang w:eastAsia="ja-JP"/>
+        </w:rPr>
+        <w:t># @</w:t>
+      </w:r>
+      <w:r>
+        <w:rPr>
+          <w:rFonts w:eastAsiaTheme="minorEastAsia"/>
+          <w:lang w:val="en-US" w:eastAsia="ja-JP"/>
+        </w:rPr>
+        <w:t>date</w:t>
+      </w:r>
+      <w:r>
+        <w:rPr>
+          <w:rFonts w:eastAsiaTheme="minorEastAsia"/>
+          <w:lang w:eastAsia="ja-JP"/>
+        </w:rPr>
+        <w:t xml:space="preserve"> 18 </w:t>
+      </w:r>
+      <w:r>
+        <w:rPr>
+          <w:rFonts w:eastAsiaTheme="minorEastAsia"/>
+          <w:lang w:val="en-US" w:eastAsia="ja-JP"/>
+        </w:rPr>
+        <w:t>Dec</w:t>
+      </w:r>
+      <w:r>
+        <w:rPr>
+          <w:rFonts w:eastAsiaTheme="minorEastAsia"/>
+          <w:lang w:eastAsia="ja-JP"/>
+        </w:rPr>
+        <w:t xml:space="preserve"> 2019</w:t>
+      </w:r>
+    </w:p>
+    <w:p>
+      <w:pPr>
+        <w:pStyle w:val="a3"/>
+        <w:rPr>
+          <w:rFonts w:eastAsiaTheme="minorEastAsia"/>
+          <w:lang w:eastAsia="ja-JP"/>
+        </w:rPr>
+      </w:pPr>
+      <w:r>
+        <w:rPr>
+          <w:rFonts w:eastAsiaTheme="minorEastAsia"/>
+          <w:lang w:eastAsia="ja-JP"/>
+        </w:rPr>
+        <w:t># @</w:t>
+      </w:r>
+      <w:r>
+        <w:rPr>
+          <w:rFonts w:eastAsiaTheme="minorEastAsia"/>
+          <w:lang w:val="en-US" w:eastAsia="ja-JP"/>
+        </w:rPr>
         <w:t>brief</w:t>
       </w:r>
       <w:r>
@@ -3060,49 +3144,86 @@
           <w:rFonts w:eastAsiaTheme="minorEastAsia"/>
           <w:lang w:eastAsia="ja-JP"/>
         </w:rPr>
+        <w:t xml:space="preserve">    """! Принимает аргумент через командную строку.</w:t>
+      </w:r>
+    </w:p>
+    <w:p>
+      <w:pPr>
+        <w:pStyle w:val="a3"/>
+        <w:rPr>
+          <w:rFonts w:eastAsiaTheme="minorEastAsia"/>
+          <w:lang w:eastAsia="ja-JP"/>
+        </w:rPr>
+      </w:pPr>
+    </w:p>
+    <w:p>
+      <w:pPr>
+        <w:pStyle w:val="a3"/>
+        <w:rPr>
+          <w:rFonts w:eastAsiaTheme="minorEastAsia"/>
+          <w:lang w:eastAsia="ja-JP"/>
+        </w:rPr>
+      </w:pPr>
+      <w:r>
+        <w:rPr>
+          <w:rFonts w:eastAsiaTheme="minorEastAsia"/>
+          <w:lang w:eastAsia="ja-JP"/>
+        </w:rPr>
+        <w:t xml:space="preserve">    Принимает драгоценное сообщение пользователя, которое его </w:t>
+      </w:r>
+    </w:p>
+    <w:p>
+      <w:pPr>
+        <w:ind w:firstLine="0"/>
+        <w:rPr>
+          <w:rFonts w:eastAsiaTheme="minorEastAsia"/>
+          <w:lang w:eastAsia="ja-JP"/>
+        </w:rPr>
+      </w:pPr>
+      <w:r>
+        <w:rPr>
+          <w:rFonts w:eastAsiaTheme="minorEastAsia"/>
+          <w:lang w:eastAsia="ja-JP"/>
+        </w:rPr>
         <w:lastRenderedPageBreak/>
-        <w:t xml:space="preserve">    """! Принимает аргумент через командную строку.</w:t>
-      </w:r>
-    </w:p>
-    <w:p>
-      <w:pPr>
-        <w:pStyle w:val="a3"/>
-        <w:rPr>
-          <w:rFonts w:eastAsiaTheme="minorEastAsia"/>
-          <w:lang w:eastAsia="ja-JP"/>
-        </w:rPr>
-      </w:pPr>
-    </w:p>
-    <w:p>
-      <w:pPr>
-        <w:pStyle w:val="a3"/>
-        <w:rPr>
-          <w:rFonts w:eastAsiaTheme="minorEastAsia"/>
-          <w:lang w:eastAsia="ja-JP"/>
-        </w:rPr>
-      </w:pPr>
-      <w:r>
-        <w:rPr>
-          <w:rFonts w:eastAsiaTheme="minorEastAsia"/>
-          <w:lang w:eastAsia="ja-JP"/>
-        </w:rPr>
-        <w:t xml:space="preserve">    Принимает драгоценное сообщение пользователя, которое его </w:t>
-      </w:r>
-    </w:p>
-    <w:p>
-      <w:pPr>
-        <w:pStyle w:val="a3"/>
-        <w:rPr>
-          <w:rFonts w:eastAsiaTheme="minorEastAsia"/>
-          <w:lang w:eastAsia="ja-JP"/>
-        </w:rPr>
-      </w:pPr>
-      <w:r>
-        <w:rPr>
-          <w:rFonts w:eastAsiaTheme="minorEastAsia"/>
-          <w:lang w:eastAsia="ja-JP"/>
-        </w:rPr>
-        <w:t xml:space="preserve">    величество желает декодировать. Сама по себе функция ничего</w:t>
+        <w:t>Продолжение листинга 1</w:t>
+      </w:r>
+      <w:r>
+        <w:rPr>
+          <w:rFonts w:eastAsiaTheme="minorEastAsia"/>
+          <w:lang w:eastAsia="ja-JP"/>
+        </w:rPr>
+        <w:t xml:space="preserve">   </w:t>
+      </w:r>
+    </w:p>
+    <w:p>
+      <w:pPr>
+        <w:pStyle w:val="a3"/>
+        <w:rPr>
+          <w:rFonts w:eastAsiaTheme="minorEastAsia"/>
+          <w:lang w:eastAsia="ja-JP"/>
+        </w:rPr>
+      </w:pPr>
+      <w:r>
+        <w:rPr>
+          <w:rFonts w:eastAsiaTheme="minorEastAsia"/>
+          <w:lang w:eastAsia="ja-JP"/>
+        </w:rPr>
+        <w:t xml:space="preserve"> </w:t>
+      </w:r>
+      <w:r>
+        <w:rPr>
+          <w:rFonts w:eastAsiaTheme="minorEastAsia"/>
+          <w:lang w:eastAsia="ja-JP"/>
+        </w:rPr>
+        <w:t xml:space="preserve">   </w:t>
+      </w:r>
+      <w:r>
+        <w:rPr>
+          <w:rFonts w:eastAsiaTheme="minorEastAsia"/>
+          <w:lang w:eastAsia="ja-JP"/>
+        </w:rPr>
+        <w:t>величество желает декодировать. Сама по себе функция ничего</w:t>
       </w:r>
     </w:p>
     <w:p>
@@ -4537,8 +4658,77 @@
           <w:rFonts w:eastAsiaTheme="minorEastAsia"/>
           <w:lang w:val="en-US" w:eastAsia="ja-JP"/>
         </w:rPr>
+        <w:t xml:space="preserve">    for </w:t>
+      </w:r>
+      <w:proofErr w:type="spellStart"/>
+      <w:r>
+        <w:rPr>
+          <w:rFonts w:eastAsiaTheme="minorEastAsia"/>
+          <w:lang w:val="en-US" w:eastAsia="ja-JP"/>
+        </w:rPr>
+        <w:t>i</w:t>
+      </w:r>
+      <w:proofErr w:type="spellEnd"/>
+      <w:r>
+        <w:rPr>
+          <w:rFonts w:eastAsiaTheme="minorEastAsia"/>
+          <w:lang w:val="en-US" w:eastAsia="ja-JP"/>
+        </w:rPr>
+        <w:t xml:space="preserve"> in message:</w:t>
+      </w:r>
+    </w:p>
+    <w:p>
+      <w:pPr>
+        <w:ind w:firstLine="0"/>
+        <w:rPr>
+          <w:rFonts w:eastAsiaTheme="minorEastAsia"/>
+          <w:lang w:val="en-US" w:eastAsia="ja-JP"/>
+        </w:rPr>
+      </w:pPr>
+      <w:r>
+        <w:rPr>
+          <w:rFonts w:eastAsiaTheme="minorEastAsia"/>
+          <w:lang w:eastAsia="ja-JP"/>
+        </w:rPr>
         <w:lastRenderedPageBreak/>
-        <w:t xml:space="preserve">    for </w:t>
+        <w:t>Продолжение листинга 1</w:t>
+      </w:r>
+      <w:r>
+        <w:rPr>
+          <w:rFonts w:eastAsiaTheme="minorEastAsia"/>
+          <w:lang w:val="en-US" w:eastAsia="ja-JP"/>
+        </w:rPr>
+        <w:t xml:space="preserve">      </w:t>
+      </w:r>
+    </w:p>
+    <w:p>
+      <w:pPr>
+        <w:pStyle w:val="a3"/>
+        <w:rPr>
+          <w:rFonts w:eastAsiaTheme="minorEastAsia"/>
+          <w:lang w:val="en-US" w:eastAsia="ja-JP"/>
+        </w:rPr>
+      </w:pPr>
+      <w:r>
+        <w:rPr>
+          <w:rFonts w:eastAsiaTheme="minorEastAsia"/>
+          <w:lang w:val="en-US" w:eastAsia="ja-JP"/>
+        </w:rPr>
+        <w:t xml:space="preserve">  </w:t>
+      </w:r>
+      <w:r>
+        <w:rPr>
+          <w:rFonts w:eastAsiaTheme="minorEastAsia"/>
+          <w:lang w:eastAsia="ja-JP"/>
+        </w:rPr>
+        <w:t xml:space="preserve">      </w:t>
+      </w:r>
+      <w:r>
+        <w:rPr>
+          <w:rFonts w:eastAsiaTheme="minorEastAsia"/>
+          <w:lang w:val="en-US" w:eastAsia="ja-JP"/>
+        </w:rPr>
+        <w:t xml:space="preserve">dc += </w:t>
       </w:r>
       <w:proofErr w:type="spellStart"/>
       <w:r>
@@ -4549,151 +4739,128 @@
         <w:t>i</w:t>
       </w:r>
       <w:proofErr w:type="spellEnd"/>
-      <w:r>
-        <w:rPr>
-          <w:rFonts w:eastAsiaTheme="minorEastAsia"/>
-          <w:lang w:val="en-US" w:eastAsia="ja-JP"/>
-        </w:rPr>
-        <w:t xml:space="preserve"> in message:</w:t>
-      </w:r>
-    </w:p>
-    <w:p>
-      <w:pPr>
-        <w:pStyle w:val="a3"/>
-        <w:rPr>
-          <w:rFonts w:eastAsiaTheme="minorEastAsia"/>
-          <w:lang w:val="en-US" w:eastAsia="ja-JP"/>
-        </w:rPr>
-      </w:pPr>
-      <w:r>
-        <w:rPr>
-          <w:rFonts w:eastAsiaTheme="minorEastAsia"/>
-          <w:lang w:val="en-US" w:eastAsia="ja-JP"/>
-        </w:rPr>
-        <w:t xml:space="preserve">        dc += </w:t>
-      </w:r>
+    </w:p>
+    <w:p>
+      <w:pPr>
+        <w:pStyle w:val="a3"/>
+        <w:rPr>
+          <w:rFonts w:eastAsiaTheme="minorEastAsia"/>
+          <w:lang w:val="en-US" w:eastAsia="ja-JP"/>
+        </w:rPr>
+      </w:pPr>
+      <w:r>
+        <w:rPr>
+          <w:rFonts w:eastAsiaTheme="minorEastAsia"/>
+          <w:lang w:val="en-US" w:eastAsia="ja-JP"/>
+        </w:rPr>
+        <w:t xml:space="preserve">        if dc in ALPHABET:</w:t>
+      </w:r>
+    </w:p>
+    <w:p>
+      <w:pPr>
+        <w:pStyle w:val="a3"/>
+        <w:rPr>
+          <w:rFonts w:eastAsiaTheme="minorEastAsia"/>
+          <w:lang w:val="en-US" w:eastAsia="ja-JP"/>
+        </w:rPr>
+      </w:pPr>
+      <w:r>
+        <w:rPr>
+          <w:rFonts w:eastAsiaTheme="minorEastAsia"/>
+          <w:lang w:val="en-US" w:eastAsia="ja-JP"/>
+        </w:rPr>
+        <w:t xml:space="preserve">            res += ALPHABET[dc]</w:t>
+      </w:r>
+    </w:p>
+    <w:p>
+      <w:pPr>
+        <w:pStyle w:val="a3"/>
+        <w:rPr>
+          <w:rFonts w:eastAsiaTheme="minorEastAsia"/>
+          <w:lang w:val="en-US" w:eastAsia="ja-JP"/>
+        </w:rPr>
+      </w:pPr>
+      <w:r>
+        <w:rPr>
+          <w:rFonts w:eastAsiaTheme="minorEastAsia"/>
+          <w:lang w:val="en-US" w:eastAsia="ja-JP"/>
+        </w:rPr>
+        <w:t xml:space="preserve">            dc = ''</w:t>
+      </w:r>
+    </w:p>
+    <w:p>
+      <w:pPr>
+        <w:pStyle w:val="a3"/>
+        <w:rPr>
+          <w:rFonts w:eastAsiaTheme="minorEastAsia"/>
+          <w:lang w:val="en-US" w:eastAsia="ja-JP"/>
+        </w:rPr>
+      </w:pPr>
+      <w:r>
+        <w:rPr>
+          <w:rFonts w:eastAsiaTheme="minorEastAsia"/>
+          <w:lang w:val="en-US" w:eastAsia="ja-JP"/>
+        </w:rPr>
+        <w:t xml:space="preserve">    if not dc:</w:t>
+      </w:r>
+    </w:p>
+    <w:p>
+      <w:pPr>
+        <w:pStyle w:val="a3"/>
+        <w:rPr>
+          <w:rFonts w:eastAsiaTheme="minorEastAsia"/>
+          <w:lang w:val="en-US" w:eastAsia="ja-JP"/>
+        </w:rPr>
+      </w:pPr>
+      <w:r>
+        <w:rPr>
+          <w:rFonts w:eastAsiaTheme="minorEastAsia"/>
+          <w:lang w:val="en-US" w:eastAsia="ja-JP"/>
+        </w:rPr>
+        <w:t xml:space="preserve">        return res</w:t>
+      </w:r>
+    </w:p>
+    <w:p>
+      <w:pPr>
+        <w:pStyle w:val="a3"/>
+        <w:rPr>
+          <w:rFonts w:eastAsiaTheme="minorEastAsia"/>
+          <w:lang w:val="en-US" w:eastAsia="ja-JP"/>
+        </w:rPr>
+      </w:pPr>
+    </w:p>
+    <w:p>
+      <w:pPr>
+        <w:pStyle w:val="a3"/>
+        <w:rPr>
+          <w:rFonts w:eastAsiaTheme="minorEastAsia"/>
+          <w:lang w:val="en-US" w:eastAsia="ja-JP"/>
+        </w:rPr>
+      </w:pPr>
+    </w:p>
+    <w:p>
+      <w:pPr>
+        <w:pStyle w:val="a3"/>
+        <w:rPr>
+          <w:rFonts w:eastAsiaTheme="minorEastAsia"/>
+          <w:lang w:val="en-US" w:eastAsia="ja-JP"/>
+        </w:rPr>
+      </w:pPr>
       <w:proofErr w:type="spellStart"/>
       <w:r>
         <w:rPr>
           <w:rFonts w:eastAsiaTheme="minorEastAsia"/>
           <w:lang w:val="en-US" w:eastAsia="ja-JP"/>
         </w:rPr>
-        <w:t>i</w:t>
+        <w:t>def</w:t>
       </w:r>
       <w:proofErr w:type="spellEnd"/>
-    </w:p>
-    <w:p>
-      <w:pPr>
-        <w:pStyle w:val="a3"/>
-        <w:rPr>
-          <w:rFonts w:eastAsiaTheme="minorEastAsia"/>
-          <w:lang w:val="en-US" w:eastAsia="ja-JP"/>
-        </w:rPr>
-      </w:pPr>
-      <w:r>
-        <w:rPr>
-          <w:rFonts w:eastAsiaTheme="minorEastAsia"/>
-          <w:lang w:val="en-US" w:eastAsia="ja-JP"/>
-        </w:rPr>
-        <w:t xml:space="preserve">        if dc in ALPHABET:</w:t>
-      </w:r>
-    </w:p>
-    <w:p>
-      <w:pPr>
-        <w:pStyle w:val="a3"/>
-        <w:rPr>
-          <w:rFonts w:eastAsiaTheme="minorEastAsia"/>
-          <w:lang w:val="en-US" w:eastAsia="ja-JP"/>
-        </w:rPr>
-      </w:pPr>
-      <w:r>
-        <w:rPr>
-          <w:rFonts w:eastAsiaTheme="minorEastAsia"/>
-          <w:lang w:val="en-US" w:eastAsia="ja-JP"/>
-        </w:rPr>
-        <w:t xml:space="preserve">            res += ALPHABET[dc]</w:t>
-      </w:r>
-    </w:p>
-    <w:p>
-      <w:pPr>
-        <w:pStyle w:val="a3"/>
-        <w:rPr>
-          <w:rFonts w:eastAsiaTheme="minorEastAsia"/>
-          <w:lang w:val="en-US" w:eastAsia="ja-JP"/>
-        </w:rPr>
-      </w:pPr>
-      <w:r>
-        <w:rPr>
-          <w:rFonts w:eastAsiaTheme="minorEastAsia"/>
-          <w:lang w:val="en-US" w:eastAsia="ja-JP"/>
-        </w:rPr>
-        <w:t xml:space="preserve">            dc = ''</w:t>
-      </w:r>
-    </w:p>
-    <w:p>
-      <w:pPr>
-        <w:pStyle w:val="a3"/>
-        <w:rPr>
-          <w:rFonts w:eastAsiaTheme="minorEastAsia"/>
-          <w:lang w:val="en-US" w:eastAsia="ja-JP"/>
-        </w:rPr>
-      </w:pPr>
-      <w:r>
-        <w:rPr>
-          <w:rFonts w:eastAsiaTheme="minorEastAsia"/>
-          <w:lang w:val="en-US" w:eastAsia="ja-JP"/>
-        </w:rPr>
-        <w:t xml:space="preserve">    if not dc:</w:t>
-      </w:r>
-    </w:p>
-    <w:p>
-      <w:pPr>
-        <w:pStyle w:val="a3"/>
-        <w:rPr>
-          <w:rFonts w:eastAsiaTheme="minorEastAsia"/>
-          <w:lang w:val="en-US" w:eastAsia="ja-JP"/>
-        </w:rPr>
-      </w:pPr>
-      <w:r>
-        <w:rPr>
-          <w:rFonts w:eastAsiaTheme="minorEastAsia"/>
-          <w:lang w:val="en-US" w:eastAsia="ja-JP"/>
-        </w:rPr>
-        <w:t xml:space="preserve">        return res</w:t>
-      </w:r>
-    </w:p>
-    <w:p>
-      <w:pPr>
-        <w:pStyle w:val="a3"/>
-        <w:rPr>
-          <w:rFonts w:eastAsiaTheme="minorEastAsia"/>
-          <w:lang w:val="en-US" w:eastAsia="ja-JP"/>
-        </w:rPr>
-      </w:pPr>
-    </w:p>
-    <w:p>
-      <w:pPr>
-        <w:pStyle w:val="a3"/>
-        <w:rPr>
-          <w:rFonts w:eastAsiaTheme="minorEastAsia"/>
-          <w:lang w:val="en-US" w:eastAsia="ja-JP"/>
-        </w:rPr>
-      </w:pPr>
-    </w:p>
-    <w:p>
-      <w:pPr>
-        <w:pStyle w:val="a3"/>
-        <w:rPr>
-          <w:rFonts w:eastAsiaTheme="minorEastAsia"/>
-          <w:lang w:val="en-US" w:eastAsia="ja-JP"/>
-        </w:rPr>
-      </w:pPr>
-      <w:r>
-        <w:rPr>
-          <w:rFonts w:eastAsiaTheme="minorEastAsia"/>
-          <w:lang w:val="en-US" w:eastAsia="ja-JP"/>
-        </w:rPr>
-        <w:t xml:space="preserve">def </w:t>
+      <w:r>
+        <w:rPr>
+          <w:rFonts w:eastAsiaTheme="minorEastAsia"/>
+          <w:lang w:val="en-US" w:eastAsia="ja-JP"/>
+        </w:rPr>
+        <w:t xml:space="preserve"> </w:t>
       </w:r>
       <w:proofErr w:type="spellStart"/>
       <w:r>
@@ -5895,6 +6062,25 @@
     </w:p>
     <w:p>
       <w:pPr>
+        <w:ind w:firstLine="0"/>
+        <w:rPr>
+          <w:rFonts w:eastAsiaTheme="minorEastAsia"/>
+          <w:lang w:eastAsia="ja-JP"/>
+        </w:rPr>
+      </w:pPr>
+      <w:bookmarkStart w:id="8" w:name="_GoBack"/>
+      <w:bookmarkEnd w:id="8"/>
+      <w:r>
+        <w:rPr>
+          <w:rFonts w:eastAsiaTheme="minorEastAsia"/>
+          <w:lang w:eastAsia="ja-JP"/>
+        </w:rPr>
+        <w:lastRenderedPageBreak/>
+        <w:t>Продолжение листинга 1</w:t>
+      </w:r>
+    </w:p>
+    <w:p>
+      <w:pPr>
         <w:pStyle w:val="a3"/>
         <w:rPr>
           <w:rFonts w:eastAsiaTheme="minorEastAsia"/>
@@ -5938,7 +6124,6 @@
           <w:rFonts w:eastAsiaTheme="minorEastAsia"/>
           <w:lang w:val="en-US" w:eastAsia="ja-JP"/>
         </w:rPr>
-        <w:lastRenderedPageBreak/>
         <w:t xml:space="preserve">        None</w:t>
       </w:r>
     </w:p>
@@ -6310,7 +6495,7 @@
         <w:pStyle w:val="a3"/>
         <w:rPr>
           <w:rFonts w:eastAsiaTheme="minorEastAsia"/>
-          <w:lang w:val="en-US" w:eastAsia="ja-JP"/>
+          <w:lang w:eastAsia="ja-JP"/>
         </w:rPr>
       </w:pPr>
       <w:r>
@@ -6326,13 +6511,20 @@
           <w:rFonts w:eastAsiaTheme="minorEastAsia"/>
           <w:lang w:val="en-US" w:eastAsia="ja-JP"/>
         </w:rPr>
-        <w:t>main(</w:t>
+        <w:t>main</w:t>
+      </w:r>
+      <w:r>
+        <w:rPr>
+          <w:rFonts w:eastAsiaTheme="minorEastAsia"/>
+          <w:lang w:eastAsia="ja-JP"/>
+        </w:rPr>
+        <w:t>(</w:t>
       </w:r>
       <w:proofErr w:type="gramEnd"/>
       <w:r>
         <w:rPr>
           <w:rFonts w:eastAsiaTheme="minorEastAsia"/>
-          <w:lang w:val="en-US" w:eastAsia="ja-JP"/>
+          <w:lang w:eastAsia="ja-JP"/>
         </w:rPr>
         <w:t>)</w:t>
       </w:r>
@@ -6341,7 +6533,7 @@
       <w:pPr>
         <w:rPr>
           <w:rFonts w:eastAsiaTheme="minorEastAsia"/>
-          <w:lang w:val="en-US" w:eastAsia="ja-JP"/>
+          <w:lang w:eastAsia="ja-JP"/>
         </w:rPr>
       </w:pPr>
     </w:p>
@@ -6405,7 +6597,6 @@
         <w:rPr>
           <w:rFonts w:eastAsiaTheme="minorEastAsia"/>
           <w:noProof/>
-          <w:lang w:eastAsia="ja-JP"/>
         </w:rPr>
         <w:drawing>
           <wp:inline distT="0" distB="0" distL="0" distR="0" wp14:anchorId="0E5E44CE" wp14:editId="5182450A">
@@ -6453,6 +6644,7 @@
     <w:p>
       <w:pPr>
         <w:pStyle w:val="a5"/>
+        <w:spacing w:before="0"/>
       </w:pPr>
       <w:r>
         <w:t xml:space="preserve">Рисунок 1 – Первоначальная настройка </w:t>
@@ -6517,7 +6709,6 @@
         <w:rPr>
           <w:rFonts w:eastAsiaTheme="minorEastAsia"/>
           <w:noProof/>
-          <w:lang w:eastAsia="ja-JP"/>
         </w:rPr>
         <w:lastRenderedPageBreak/>
         <w:drawing>
@@ -6610,7 +6801,6 @@
         <w:rPr>
           <w:rFonts w:eastAsiaTheme="minorEastAsia"/>
           <w:noProof/>
-          <w:lang w:eastAsia="ja-JP"/>
         </w:rPr>
         <w:drawing>
           <wp:inline distT="0" distB="0" distL="0" distR="0" wp14:anchorId="3085C7B8" wp14:editId="174B98BD">
@@ -6659,9 +6849,6 @@
       <w:pPr>
         <w:pStyle w:val="a5"/>
         <w:spacing w:before="0"/>
-        <w:rPr>
-          <w:lang w:val="en-US"/>
-        </w:rPr>
       </w:pPr>
       <w:r>
         <w:t xml:space="preserve">Рисунок 3 – Особые действия, чтобы </w:t>
@@ -6811,7 +6998,6 @@
         <w:rPr>
           <w:rFonts w:eastAsiaTheme="minorEastAsia"/>
           <w:noProof/>
-          <w:lang w:eastAsia="ja-JP"/>
         </w:rPr>
         <w:drawing>
           <wp:inline distT="0" distB="0" distL="0" distR="0" wp14:anchorId="4A2F5BA8" wp14:editId="15DC236F">
@@ -7057,7 +7243,6 @@
         <w:rPr>
           <w:rFonts w:eastAsiaTheme="minorEastAsia"/>
           <w:noProof/>
-          <w:lang w:eastAsia="ja-JP"/>
         </w:rPr>
         <w:lastRenderedPageBreak/>
         <w:drawing>
@@ -7187,7 +7372,6 @@
         <w:rPr>
           <w:rFonts w:eastAsiaTheme="minorEastAsia"/>
           <w:noProof/>
-          <w:lang w:eastAsia="ja-JP"/>
         </w:rPr>
         <w:drawing>
           <wp:inline distT="0" distB="0" distL="0" distR="0" wp14:anchorId="045195A9" wp14:editId="48E7288B">
@@ -7231,8 +7415,6 @@
           </wp:inline>
         </w:drawing>
       </w:r>
-      <w:bookmarkStart w:id="8" w:name="_GoBack"/>
-      <w:bookmarkEnd w:id="8"/>
     </w:p>
     <w:p>
       <w:pPr>
@@ -7403,6 +7585,7 @@
     <w:p>
       <w:pPr>
         <w:pStyle w:val="10"/>
+        <w:ind w:firstLine="0"/>
         <w:jc w:val="center"/>
         <w:rPr>
           <w:lang w:eastAsia="ja-JP"/>
@@ -7583,7 +7766,7 @@
     <w:sectPr>
       <w:footerReference w:type="default" r:id="rId14"/>
       <w:pgSz w:w="11906" w:h="16838"/>
-      <w:pgMar w:top="1134" w:right="850" w:bottom="1134" w:left="1701" w:header="708" w:footer="708" w:gutter="0"/>
+      <w:pgMar w:top="1134" w:right="567" w:bottom="1134" w:left="1701" w:header="709" w:footer="709" w:gutter="0"/>
       <w:cols w:space="708"/>
       <w:titlePg/>
       <w:docGrid w:linePitch="381"/>
@@ -7647,7 +7830,7 @@
           <w:rPr>
             <w:noProof/>
           </w:rPr>
-          <w:t>4</w:t>
+          <w:t>11</w:t>
         </w:r>
         <w:r>
           <w:fldChar w:fldCharType="end"/>
@@ -10364,7 +10547,7 @@
 </file>
 
 <file path=customXml/itemProps1.xml><?xml version="1.0" encoding="utf-8"?>
-<ds:datastoreItem xmlns:ds="http://schemas.openxmlformats.org/officeDocument/2006/customXml" ds:itemID="{30FB15E5-F502-4484-8F46-337133F52369}">
+<ds:datastoreItem xmlns:ds="http://schemas.openxmlformats.org/officeDocument/2006/customXml" ds:itemID="{EF2D8CB1-08B3-4C9E-B752-3AF40EF413EF}">
   <ds:schemaRefs>
     <ds:schemaRef ds:uri="http://schemas.openxmlformats.org/officeDocument/2006/bibliography"/>
   </ds:schemaRefs>

</xml_diff>